<commit_message>
Updated summary and benefits and risks
</commit_message>
<xml_diff>
--- a/cw1_prototype_report.docx
+++ b/cw1_prototype_report.docx
@@ -25,10 +25,21 @@
         <w:t xml:space="preserve">1) </w:t>
       </w:r>
       <w:r>
+        <w:t xml:space="preserve">Executive </w:t>
+      </w:r>
+      <w:r>
         <w:t>Summary</w:t>
       </w:r>
     </w:p>
     <w:p>
+      <w:pPr>
+        <w:pStyle w:val="Heading2"/>
+      </w:pPr>
+      <w:r>
+        <w:t>1.1 Purpose</w:t>
+      </w:r>
+    </w:p>
+    <w:p>
       <w:r>
         <w:t>The AI Failures Museum</w:t>
       </w:r>
@@ -73,23 +84,139 @@
       </w:r>
     </w:p>
     <w:p>
-      <w:r>
-        <w:t>(What prototype does now)</w:t>
-      </w:r>
-    </w:p>
-    <w:p>
-      <w:r>
-        <w:t>(Users and Benefits)</w:t>
-      </w:r>
-    </w:p>
-    <w:p>
-      <w:r>
-        <w:t>(Risks and Limitations)</w:t>
-      </w:r>
-    </w:p>
-    <w:p>
-      <w:r>
-        <w:t>(Next Steps)</w:t>
+      <w:pPr>
+        <w:pStyle w:val="Heading2"/>
+      </w:pPr>
+      <w:r>
+        <w:t>1.</w:t>
+      </w:r>
+      <w:r>
+        <w:t>2</w:t>
+      </w:r>
+      <w:r>
+        <w:t xml:space="preserve"> Benefits</w:t>
+      </w:r>
+    </w:p>
+    <w:p>
+      <w:r>
+        <w:t xml:space="preserve">There are various different benefits that </w:t>
+      </w:r>
+      <w:r>
+        <w:t xml:space="preserve">come from the development of the AI-failure museum system. In terms of benefits from an educational point of view, </w:t>
+      </w:r>
+      <w:r>
+        <w:t xml:space="preserve">the system encourages active discussion of </w:t>
+      </w:r>
+      <w:r>
+        <w:t>the importance of AI and their failures through displaying the exhibits</w:t>
+      </w:r>
+      <w:r>
+        <w:t xml:space="preserve">. It raises awareness of these issues and their consequences to a wider variety of people </w:t>
+      </w:r>
+      <w:r>
+        <w:t>as a museum structure would allow more people to increase their understanding of the topic.</w:t>
+      </w:r>
+      <w:r>
+        <w:t xml:space="preserve"> </w:t>
+      </w:r>
+      <w:r>
+        <w:t xml:space="preserve">Also, the reflective quizzes bring the educational benefit </w:t>
+      </w:r>
+      <w:r>
+        <w:t xml:space="preserve">of supporting users in their learning by testing their knowledge. </w:t>
+      </w:r>
+      <w:r>
+        <w:t xml:space="preserve">Additionally, </w:t>
+      </w:r>
+      <w:r>
+        <w:t xml:space="preserve">in terms of the user experience, the intuitive browser-access application </w:t>
+      </w:r>
+      <w:r>
+        <w:t xml:space="preserve">is a key benefit for allowing the users of the system to navigate the system </w:t>
+      </w:r>
+      <w:r>
+        <w:t xml:space="preserve">with ease. As well as this, the exhibits page </w:t>
+      </w:r>
+      <w:r>
+        <w:t>is structured and laid out clearly so users should have no iss</w:t>
+      </w:r>
+      <w:r>
+        <w:t xml:space="preserve">ues locating these learning exhibits. </w:t>
+      </w:r>
+      <w:r>
+        <w:t>(SYSTEM</w:t>
+      </w:r>
+      <w:r>
+        <w:t>/TECHNICAL</w:t>
+      </w:r>
+      <w:r>
+        <w:t xml:space="preserve"> BENEFITS)</w:t>
+      </w:r>
+    </w:p>
+    <w:p>
+      <w:pPr>
+        <w:pStyle w:val="Heading2"/>
+      </w:pPr>
+      <w:r>
+        <w:t>1.</w:t>
+      </w:r>
+      <w:r>
+        <w:t>3</w:t>
+      </w:r>
+      <w:r>
+        <w:t xml:space="preserve"> Risks and Limitations</w:t>
+      </w:r>
+    </w:p>
+    <w:p>
+      <w:r>
+        <w:t>When it comes to the risks of the prototype version of this system</w:t>
+      </w:r>
+      <w:r>
+        <w:t xml:space="preserve">, there are a number of technical elements that should be acknowledged. </w:t>
+      </w:r>
+      <w:r>
+        <w:t xml:space="preserve">At this stage the system is tested </w:t>
+      </w:r>
+      <w:r>
+        <w:t>to a limit</w:t>
+      </w:r>
+      <w:r>
+        <w:t>; how the admin and visitor actions affect the system is the priority with more complex unit testing carried out in the next sprint.</w:t>
+      </w:r>
+      <w:r>
+        <w:t xml:space="preserve"> </w:t>
+      </w:r>
+      <w:r>
+        <w:t>Moreover, as</w:t>
+      </w:r>
+      <w:r>
+        <w:t xml:space="preserve"> for the prototype there is a limited number of </w:t>
+      </w:r>
+      <w:r>
+        <w:t>exhibits portrayed on the web-application which reduces the rep</w:t>
+      </w:r>
+      <w:r>
+        <w:t>re</w:t>
+      </w:r>
+      <w:r>
+        <w:t>sen</w:t>
+      </w:r>
+      <w:r>
+        <w:t>ta</w:t>
+      </w:r>
+      <w:r>
+        <w:t>tiveness of the AI-failures</w:t>
+      </w:r>
+      <w:r>
+        <w:t xml:space="preserve">. </w:t>
+      </w:r>
+    </w:p>
+    <w:p>
+      <w:pPr>
+        <w:pStyle w:val="Heading2"/>
+      </w:pPr>
+      <w:r>
+        <w:t>1.3 What the prototype does now</w:t>
       </w:r>
     </w:p>
     <w:p/>
@@ -168,7 +295,11 @@
         <w:t>community to educate themselves on these issues. Hence, this project</w:t>
       </w:r>
       <w:r>
-        <w:t xml:space="preserve"> demonstrates an educational prototype as </w:t>
+        <w:t xml:space="preserve"> demonstrates an </w:t>
+      </w:r>
+      <w:r>
+        <w:lastRenderedPageBreak/>
+        <w:t xml:space="preserve">educational prototype as </w:t>
       </w:r>
       <w:r>
         <w:t xml:space="preserve">a digital museum that presents and quizzes users with AI failures as structured exhibits. </w:t>
@@ -252,11 +383,7 @@
         <w:t xml:space="preserve"> for the AI-failure exhibits </w:t>
       </w:r>
       <w:r>
-        <w:t xml:space="preserve">where the data model supports the exhibits, the AI system description, the failure description, any contributing factors and the lessons </w:t>
-      </w:r>
-      <w:r>
-        <w:lastRenderedPageBreak/>
-        <w:t xml:space="preserve">learned. </w:t>
+        <w:t xml:space="preserve">where the data model supports the exhibits, the AI system description, the failure description, any contributing factors and the lessons learned. </w:t>
       </w:r>
       <w:r>
         <w:t xml:space="preserve">Secondly, </w:t>
@@ -403,7 +530,16 @@
     </w:p>
     <w:p>
       <w:r>
-        <w:t xml:space="preserve">Finally. The </w:t>
+        <w:t xml:space="preserve"> (NOT FULLY IMPLEMENTED YET) </w:t>
+      </w:r>
+      <w:r>
+        <w:t>Finally</w:t>
+      </w:r>
+      <w:r>
+        <w:t>, t</w:t>
+      </w:r>
+      <w:r>
+        <w:t xml:space="preserve">he </w:t>
       </w:r>
       <w:r>
         <w:t>developer’s</w:t>
@@ -464,6 +600,7 @@
         <w:pStyle w:val="Heading2"/>
       </w:pPr>
       <w:r>
+        <w:lastRenderedPageBreak/>
         <w:t>2.5 Non-Functional Requirements</w:t>
       </w:r>
     </w:p>
@@ -546,7 +683,6 @@
         <w:pStyle w:val="Heading1"/>
       </w:pPr>
       <w:r>
-        <w:lastRenderedPageBreak/>
         <w:t xml:space="preserve">3) </w:t>
       </w:r>
       <w:r>
@@ -695,6 +831,7 @@
         <w:pStyle w:val="Heading1"/>
       </w:pPr>
       <w:r>
+        <w:lastRenderedPageBreak/>
         <w:t xml:space="preserve">4) </w:t>
       </w:r>
       <w:r>
@@ -706,7 +843,10 @@
         <w:pStyle w:val="Heading2"/>
       </w:pPr>
       <w:r>
-        <w:t>4.1 Data Model for Exhibits</w:t>
+        <w:t xml:space="preserve">4.1 Data Model </w:t>
+      </w:r>
+      <w:r>
+        <w:t>Description</w:t>
       </w:r>
     </w:p>
     <w:p>
@@ -765,12 +905,138 @@
         <w:t xml:space="preserve">This development ensured all required exhibit data could still be represented. </w:t>
       </w:r>
     </w:p>
+    <w:p/>
+    <w:p>
+      <w:pPr>
+        <w:pStyle w:val="NormalWeb"/>
+        <w:numPr>
+          <w:ilvl w:val="0"/>
+          <w:numId w:val="9"/>
+        </w:numPr>
+        <w:rPr>
+          <w:rFonts w:asciiTheme="minorHAnsi" w:hAnsiTheme="minorHAnsi" w:cstheme="minorHAnsi"/>
+          <w:sz w:val="22"/>
+          <w:szCs w:val="22"/>
+        </w:rPr>
+      </w:pPr>
+      <w:r>
+        <w:rPr>
+          <w:rFonts w:asciiTheme="minorHAnsi" w:hAnsiTheme="minorHAnsi" w:cstheme="minorHAnsi"/>
+          <w:sz w:val="22"/>
+          <w:szCs w:val="22"/>
+        </w:rPr>
+        <w:t>What are the main entities?</w:t>
+      </w:r>
+    </w:p>
+    <w:p>
+      <w:pPr>
+        <w:pStyle w:val="NormalWeb"/>
+        <w:ind w:left="360"/>
+        <w:rPr>
+          <w:rFonts w:asciiTheme="minorHAnsi" w:hAnsiTheme="minorHAnsi" w:cstheme="minorHAnsi"/>
+          <w:sz w:val="22"/>
+          <w:szCs w:val="22"/>
+        </w:rPr>
+      </w:pPr>
+    </w:p>
+    <w:p>
+      <w:pPr>
+        <w:pStyle w:val="NormalWeb"/>
+        <w:rPr>
+          <w:rFonts w:asciiTheme="minorHAnsi" w:hAnsiTheme="minorHAnsi" w:cstheme="minorHAnsi"/>
+          <w:sz w:val="22"/>
+          <w:szCs w:val="22"/>
+        </w:rPr>
+      </w:pPr>
+    </w:p>
+    <w:p>
+      <w:pPr>
+        <w:pStyle w:val="NormalWeb"/>
+        <w:numPr>
+          <w:ilvl w:val="0"/>
+          <w:numId w:val="9"/>
+        </w:numPr>
+        <w:rPr>
+          <w:rFonts w:asciiTheme="minorHAnsi" w:hAnsiTheme="minorHAnsi" w:cstheme="minorHAnsi"/>
+          <w:sz w:val="22"/>
+          <w:szCs w:val="22"/>
+        </w:rPr>
+      </w:pPr>
+      <w:r>
+        <w:rPr>
+          <w:rFonts w:asciiTheme="minorHAnsi" w:hAnsiTheme="minorHAnsi" w:cstheme="minorHAnsi"/>
+          <w:sz w:val="22"/>
+          <w:szCs w:val="22"/>
+        </w:rPr>
+        <w:t xml:space="preserve"> What attributes does each entity contain?</w:t>
+      </w:r>
+    </w:p>
+    <w:p>
+      <w:pPr>
+        <w:pStyle w:val="NormalWeb"/>
+        <w:numPr>
+          <w:ilvl w:val="0"/>
+          <w:numId w:val="9"/>
+        </w:numPr>
+        <w:rPr>
+          <w:rFonts w:asciiTheme="minorHAnsi" w:hAnsiTheme="minorHAnsi" w:cstheme="minorHAnsi"/>
+          <w:sz w:val="22"/>
+          <w:szCs w:val="22"/>
+        </w:rPr>
+      </w:pPr>
+      <w:r>
+        <w:rPr>
+          <w:rFonts w:asciiTheme="minorHAnsi" w:hAnsiTheme="minorHAnsi" w:cstheme="minorHAnsi"/>
+          <w:sz w:val="22"/>
+          <w:szCs w:val="22"/>
+        </w:rPr>
+        <w:t>What are the relationships?</w:t>
+      </w:r>
+    </w:p>
+    <w:p>
+      <w:pPr>
+        <w:pStyle w:val="NormalWeb"/>
+        <w:numPr>
+          <w:ilvl w:val="0"/>
+          <w:numId w:val="9"/>
+        </w:numPr>
+        <w:rPr>
+          <w:rFonts w:asciiTheme="minorHAnsi" w:hAnsiTheme="minorHAnsi" w:cstheme="minorHAnsi"/>
+          <w:sz w:val="22"/>
+          <w:szCs w:val="22"/>
+        </w:rPr>
+      </w:pPr>
+      <w:r>
+        <w:rPr>
+          <w:rFonts w:asciiTheme="minorHAnsi" w:hAnsiTheme="minorHAnsi" w:cstheme="minorHAnsi"/>
+          <w:sz w:val="22"/>
+          <w:szCs w:val="22"/>
+        </w:rPr>
+        <w:t>How are they implemented in the database (Django ORM)?</w:t>
+      </w:r>
+    </w:p>
+    <w:p/>
     <w:p>
       <w:pPr>
         <w:pStyle w:val="Heading2"/>
       </w:pPr>
       <w:r>
-        <w:t>4.2 Quiz Data</w:t>
+        <w:t xml:space="preserve">4.2 </w:t>
+      </w:r>
+      <w:r>
+        <w:t>Dataset Description</w:t>
+      </w:r>
+    </w:p>
+    <w:p>
+      <w:pPr>
+        <w:pStyle w:val="ListParagraph"/>
+        <w:numPr>
+          <w:ilvl w:val="0"/>
+          <w:numId w:val="8"/>
+        </w:numPr>
+      </w:pPr>
+      <w:r>
+        <w:t>Where your exhibit data came from</w:t>
       </w:r>
     </w:p>
     <w:p>
@@ -783,6 +1049,21 @@
       <w:r>
         <w:t>Dataset</w:t>
       </w:r>
+      <w:r>
+        <w:t xml:space="preserve"> Structure</w:t>
+      </w:r>
+    </w:p>
+    <w:p>
+      <w:pPr>
+        <w:pStyle w:val="ListParagraph"/>
+        <w:numPr>
+          <w:ilvl w:val="0"/>
+          <w:numId w:val="7"/>
+        </w:numPr>
+      </w:pPr>
+      <w:r>
+        <w:t>Explain how data exists in database tables</w:t>
+      </w:r>
     </w:p>
     <w:p/>
     <w:p>
@@ -790,11 +1071,13 @@
         <w:pStyle w:val="Heading1"/>
       </w:pPr>
       <w:r>
-        <w:lastRenderedPageBreak/>
-        <w:t xml:space="preserve">5) </w:t>
-      </w:r>
-      <w:r>
-        <w:t>Reflective Interaction and Design</w:t>
+        <w:t>5</w:t>
+      </w:r>
+      <w:r>
+        <w:t xml:space="preserve">) </w:t>
+      </w:r>
+      <w:r>
+        <w:t>Evaluation Plan (Initial)</w:t>
       </w:r>
     </w:p>
     <w:p>
@@ -802,7 +1085,13 @@
         <w:pStyle w:val="Heading2"/>
       </w:pPr>
       <w:r>
-        <w:t>5.1 Quiz Design</w:t>
+        <w:t>5</w:t>
+      </w:r>
+      <w:r>
+        <w:t xml:space="preserve">.1 </w:t>
+      </w:r>
+      <w:r>
+        <w:t>Success Measures</w:t>
       </w:r>
     </w:p>
     <w:p>
@@ -810,10 +1099,13 @@
         <w:pStyle w:val="Heading2"/>
       </w:pPr>
       <w:r>
-        <w:t xml:space="preserve">5.2 </w:t>
-      </w:r>
-      <w:r>
-        <w:t>Game Approach</w:t>
+        <w:t>5</w:t>
+      </w:r>
+      <w:r>
+        <w:t xml:space="preserve">.2 </w:t>
+      </w:r>
+      <w:r>
+        <w:t>How Data Was Collected</w:t>
       </w:r>
     </w:p>
     <w:p/>
@@ -822,41 +1114,10 @@
         <w:pStyle w:val="Heading1"/>
       </w:pPr>
       <w:r>
-        <w:t xml:space="preserve">6) </w:t>
-      </w:r>
-      <w:r>
-        <w:t>Evaluation Plan (Initial)</w:t>
-      </w:r>
-    </w:p>
-    <w:p>
-      <w:pPr>
-        <w:pStyle w:val="Heading2"/>
-      </w:pPr>
-      <w:r>
-        <w:t xml:space="preserve">6.1 </w:t>
-      </w:r>
-      <w:r>
-        <w:t>Success Measures</w:t>
-      </w:r>
-    </w:p>
-    <w:p>
-      <w:pPr>
-        <w:pStyle w:val="Heading2"/>
-      </w:pPr>
-      <w:r>
-        <w:t xml:space="preserve">6.2 </w:t>
-      </w:r>
-      <w:r>
-        <w:t>How Data Was Collected</w:t>
-      </w:r>
-    </w:p>
-    <w:p/>
-    <w:p>
-      <w:pPr>
-        <w:pStyle w:val="Heading1"/>
-      </w:pPr>
-      <w:r>
-        <w:t xml:space="preserve">7) </w:t>
+        <w:t>6</w:t>
+      </w:r>
+      <w:r>
+        <w:t xml:space="preserve">) </w:t>
       </w:r>
       <w:r>
         <w:t>Risk Register</w:t>
@@ -1072,7 +1333,11 @@
               <w:t xml:space="preserve"> not regarded for time being;</w:t>
             </w:r>
             <w:r>
-              <w:t xml:space="preserve"> scrum board to track progress</w:t>
+              <w:t xml:space="preserve"> </w:t>
+            </w:r>
+            <w:r>
+              <w:lastRenderedPageBreak/>
+              <w:t>scrum board to track progress</w:t>
             </w:r>
           </w:p>
         </w:tc>
@@ -1082,6 +1347,7 @@
           </w:tcPr>
           <w:p>
             <w:r>
+              <w:lastRenderedPageBreak/>
               <w:t>Project Lead</w:t>
             </w:r>
           </w:p>
@@ -1489,11 +1755,7 @@
               <w:t xml:space="preserve">Simple, intuitive menus </w:t>
             </w:r>
             <w:r>
-              <w:t xml:space="preserve">which follow a flow which is </w:t>
-            </w:r>
-            <w:r>
-              <w:lastRenderedPageBreak/>
-              <w:t>easy to navigate</w:t>
+              <w:t>which follow a flow which is easy to navigate</w:t>
             </w:r>
           </w:p>
         </w:tc>
@@ -1503,7 +1765,6 @@
           </w:tcPr>
           <w:p>
             <w:r>
-              <w:lastRenderedPageBreak/>
               <w:t>UI Designer</w:t>
             </w:r>
           </w:p>
@@ -1516,7 +1777,7 @@
         <w:pStyle w:val="Heading1"/>
       </w:pPr>
       <w:r>
-        <w:t>8</w:t>
+        <w:t>7</w:t>
       </w:r>
       <w:r>
         <w:t xml:space="preserve">) </w:t>
@@ -1530,7 +1791,7 @@
         <w:pStyle w:val="Heading2"/>
       </w:pPr>
       <w:r>
-        <w:t>8</w:t>
+        <w:t>7</w:t>
       </w:r>
       <w:r>
         <w:t>.1 Team Roles and Responsibilities</w:t>
@@ -1986,6 +2247,7 @@
           </w:tcPr>
           <w:p>
             <w:r>
+              <w:lastRenderedPageBreak/>
               <w:t>Project planning &amp; scope</w:t>
             </w:r>
           </w:p>
@@ -2725,28 +2987,13 @@
         <w:pStyle w:val="Heading2"/>
       </w:pPr>
       <w:r>
-        <w:t>8</w:t>
+        <w:t>7</w:t>
       </w:r>
       <w:r>
         <w:t xml:space="preserve">.2 </w:t>
       </w:r>
       <w:r>
         <w:t>Scrum Board</w:t>
-      </w:r>
-    </w:p>
-    <w:p/>
-    <w:p>
-      <w:pPr>
-        <w:pStyle w:val="Heading1"/>
-      </w:pPr>
-      <w:r>
-        <w:t>9</w:t>
-      </w:r>
-      <w:r>
-        <w:t xml:space="preserve">) </w:t>
-      </w:r>
-      <w:r>
-        <w:t>Current Status and Next Steps</w:t>
       </w:r>
     </w:p>
     <w:p/>
@@ -2941,6 +3188,119 @@
     </w:lvl>
   </w:abstractNum>
   <w:abstractNum w:abstractNumId="2" w15:restartNumberingAfterBreak="0">
+    <w:nsid w:val="41FC32DF"/>
+    <w:multiLevelType w:val="hybridMultilevel"/>
+    <w:tmpl w:val="AF12C898"/>
+    <w:lvl w:ilvl="0" w:tplc="08090001">
+      <w:start w:val="1"/>
+      <w:numFmt w:val="bullet"/>
+      <w:lvlText w:val=""/>
+      <w:lvlJc w:val="left"/>
+      <w:pPr>
+        <w:ind w:left="720" w:hanging="360"/>
+      </w:pPr>
+      <w:rPr>
+        <w:rFonts w:ascii="Symbol" w:hAnsi="Symbol" w:hint="default"/>
+      </w:rPr>
+    </w:lvl>
+    <w:lvl w:ilvl="1" w:tplc="08090003" w:tentative="1">
+      <w:start w:val="1"/>
+      <w:numFmt w:val="bullet"/>
+      <w:lvlText w:val="o"/>
+      <w:lvlJc w:val="left"/>
+      <w:pPr>
+        <w:ind w:left="1440" w:hanging="360"/>
+      </w:pPr>
+      <w:rPr>
+        <w:rFonts w:ascii="Courier New" w:hAnsi="Courier New" w:cs="Courier New" w:hint="default"/>
+      </w:rPr>
+    </w:lvl>
+    <w:lvl w:ilvl="2" w:tplc="08090005" w:tentative="1">
+      <w:start w:val="1"/>
+      <w:numFmt w:val="bullet"/>
+      <w:lvlText w:val=""/>
+      <w:lvlJc w:val="left"/>
+      <w:pPr>
+        <w:ind w:left="2160" w:hanging="360"/>
+      </w:pPr>
+      <w:rPr>
+        <w:rFonts w:ascii="Wingdings" w:hAnsi="Wingdings" w:hint="default"/>
+      </w:rPr>
+    </w:lvl>
+    <w:lvl w:ilvl="3" w:tplc="08090001" w:tentative="1">
+      <w:start w:val="1"/>
+      <w:numFmt w:val="bullet"/>
+      <w:lvlText w:val=""/>
+      <w:lvlJc w:val="left"/>
+      <w:pPr>
+        <w:ind w:left="2880" w:hanging="360"/>
+      </w:pPr>
+      <w:rPr>
+        <w:rFonts w:ascii="Symbol" w:hAnsi="Symbol" w:hint="default"/>
+      </w:rPr>
+    </w:lvl>
+    <w:lvl w:ilvl="4" w:tplc="08090003" w:tentative="1">
+      <w:start w:val="1"/>
+      <w:numFmt w:val="bullet"/>
+      <w:lvlText w:val="o"/>
+      <w:lvlJc w:val="left"/>
+      <w:pPr>
+        <w:ind w:left="3600" w:hanging="360"/>
+      </w:pPr>
+      <w:rPr>
+        <w:rFonts w:ascii="Courier New" w:hAnsi="Courier New" w:cs="Courier New" w:hint="default"/>
+      </w:rPr>
+    </w:lvl>
+    <w:lvl w:ilvl="5" w:tplc="08090005" w:tentative="1">
+      <w:start w:val="1"/>
+      <w:numFmt w:val="bullet"/>
+      <w:lvlText w:val=""/>
+      <w:lvlJc w:val="left"/>
+      <w:pPr>
+        <w:ind w:left="4320" w:hanging="360"/>
+      </w:pPr>
+      <w:rPr>
+        <w:rFonts w:ascii="Wingdings" w:hAnsi="Wingdings" w:hint="default"/>
+      </w:rPr>
+    </w:lvl>
+    <w:lvl w:ilvl="6" w:tplc="08090001" w:tentative="1">
+      <w:start w:val="1"/>
+      <w:numFmt w:val="bullet"/>
+      <w:lvlText w:val=""/>
+      <w:lvlJc w:val="left"/>
+      <w:pPr>
+        <w:ind w:left="5040" w:hanging="360"/>
+      </w:pPr>
+      <w:rPr>
+        <w:rFonts w:ascii="Symbol" w:hAnsi="Symbol" w:hint="default"/>
+      </w:rPr>
+    </w:lvl>
+    <w:lvl w:ilvl="7" w:tplc="08090003" w:tentative="1">
+      <w:start w:val="1"/>
+      <w:numFmt w:val="bullet"/>
+      <w:lvlText w:val="o"/>
+      <w:lvlJc w:val="left"/>
+      <w:pPr>
+        <w:ind w:left="5760" w:hanging="360"/>
+      </w:pPr>
+      <w:rPr>
+        <w:rFonts w:ascii="Courier New" w:hAnsi="Courier New" w:cs="Courier New" w:hint="default"/>
+      </w:rPr>
+    </w:lvl>
+    <w:lvl w:ilvl="8" w:tplc="08090005" w:tentative="1">
+      <w:start w:val="1"/>
+      <w:numFmt w:val="bullet"/>
+      <w:lvlText w:val=""/>
+      <w:lvlJc w:val="left"/>
+      <w:pPr>
+        <w:ind w:left="6480" w:hanging="360"/>
+      </w:pPr>
+      <w:rPr>
+        <w:rFonts w:ascii="Wingdings" w:hAnsi="Wingdings" w:hint="default"/>
+      </w:rPr>
+    </w:lvl>
+  </w:abstractNum>
+  <w:abstractNum w:abstractNumId="3" w15:restartNumberingAfterBreak="0">
     <w:nsid w:val="42F44AEC"/>
     <w:multiLevelType w:val="hybridMultilevel"/>
     <w:tmpl w:val="B8ECE9C2"/>
@@ -3053,7 +3413,209 @@
       </w:rPr>
     </w:lvl>
   </w:abstractNum>
-  <w:abstractNum w:abstractNumId="3" w15:restartNumberingAfterBreak="0">
+  <w:abstractNum w:abstractNumId="4" w15:restartNumberingAfterBreak="0">
+    <w:nsid w:val="46335693"/>
+    <w:multiLevelType w:val="hybridMultilevel"/>
+    <w:tmpl w:val="6834EF50"/>
+    <w:lvl w:ilvl="0" w:tplc="0809000F">
+      <w:start w:val="1"/>
+      <w:numFmt w:val="decimal"/>
+      <w:lvlText w:val="%1."/>
+      <w:lvlJc w:val="left"/>
+      <w:pPr>
+        <w:ind w:left="720" w:hanging="360"/>
+      </w:pPr>
+      <w:rPr>
+        <w:rFonts w:hint="default"/>
+      </w:rPr>
+    </w:lvl>
+    <w:lvl w:ilvl="1" w:tplc="08090019" w:tentative="1">
+      <w:start w:val="1"/>
+      <w:numFmt w:val="lowerLetter"/>
+      <w:lvlText w:val="%2."/>
+      <w:lvlJc w:val="left"/>
+      <w:pPr>
+        <w:ind w:left="1440" w:hanging="360"/>
+      </w:pPr>
+    </w:lvl>
+    <w:lvl w:ilvl="2" w:tplc="0809001B" w:tentative="1">
+      <w:start w:val="1"/>
+      <w:numFmt w:val="lowerRoman"/>
+      <w:lvlText w:val="%3."/>
+      <w:lvlJc w:val="right"/>
+      <w:pPr>
+        <w:ind w:left="2160" w:hanging="180"/>
+      </w:pPr>
+    </w:lvl>
+    <w:lvl w:ilvl="3" w:tplc="0809000F" w:tentative="1">
+      <w:start w:val="1"/>
+      <w:numFmt w:val="decimal"/>
+      <w:lvlText w:val="%4."/>
+      <w:lvlJc w:val="left"/>
+      <w:pPr>
+        <w:ind w:left="2880" w:hanging="360"/>
+      </w:pPr>
+    </w:lvl>
+    <w:lvl w:ilvl="4" w:tplc="08090019" w:tentative="1">
+      <w:start w:val="1"/>
+      <w:numFmt w:val="lowerLetter"/>
+      <w:lvlText w:val="%5."/>
+      <w:lvlJc w:val="left"/>
+      <w:pPr>
+        <w:ind w:left="3600" w:hanging="360"/>
+      </w:pPr>
+    </w:lvl>
+    <w:lvl w:ilvl="5" w:tplc="0809001B" w:tentative="1">
+      <w:start w:val="1"/>
+      <w:numFmt w:val="lowerRoman"/>
+      <w:lvlText w:val="%6."/>
+      <w:lvlJc w:val="right"/>
+      <w:pPr>
+        <w:ind w:left="4320" w:hanging="180"/>
+      </w:pPr>
+    </w:lvl>
+    <w:lvl w:ilvl="6" w:tplc="0809000F" w:tentative="1">
+      <w:start w:val="1"/>
+      <w:numFmt w:val="decimal"/>
+      <w:lvlText w:val="%7."/>
+      <w:lvlJc w:val="left"/>
+      <w:pPr>
+        <w:ind w:left="5040" w:hanging="360"/>
+      </w:pPr>
+    </w:lvl>
+    <w:lvl w:ilvl="7" w:tplc="08090019" w:tentative="1">
+      <w:start w:val="1"/>
+      <w:numFmt w:val="lowerLetter"/>
+      <w:lvlText w:val="%8."/>
+      <w:lvlJc w:val="left"/>
+      <w:pPr>
+        <w:ind w:left="5760" w:hanging="360"/>
+      </w:pPr>
+    </w:lvl>
+    <w:lvl w:ilvl="8" w:tplc="0809001B" w:tentative="1">
+      <w:start w:val="1"/>
+      <w:numFmt w:val="lowerRoman"/>
+      <w:lvlText w:val="%9."/>
+      <w:lvlJc w:val="right"/>
+      <w:pPr>
+        <w:ind w:left="6480" w:hanging="180"/>
+      </w:pPr>
+    </w:lvl>
+  </w:abstractNum>
+  <w:abstractNum w:abstractNumId="5" w15:restartNumberingAfterBreak="0">
+    <w:nsid w:val="4B1C3ACD"/>
+    <w:multiLevelType w:val="hybridMultilevel"/>
+    <w:tmpl w:val="1858395E"/>
+    <w:lvl w:ilvl="0" w:tplc="08090001">
+      <w:start w:val="1"/>
+      <w:numFmt w:val="bullet"/>
+      <w:lvlText w:val=""/>
+      <w:lvlJc w:val="left"/>
+      <w:pPr>
+        <w:ind w:left="720" w:hanging="360"/>
+      </w:pPr>
+      <w:rPr>
+        <w:rFonts w:ascii="Symbol" w:hAnsi="Symbol" w:hint="default"/>
+      </w:rPr>
+    </w:lvl>
+    <w:lvl w:ilvl="1" w:tplc="08090003" w:tentative="1">
+      <w:start w:val="1"/>
+      <w:numFmt w:val="bullet"/>
+      <w:lvlText w:val="o"/>
+      <w:lvlJc w:val="left"/>
+      <w:pPr>
+        <w:ind w:left="1440" w:hanging="360"/>
+      </w:pPr>
+      <w:rPr>
+        <w:rFonts w:ascii="Courier New" w:hAnsi="Courier New" w:cs="Courier New" w:hint="default"/>
+      </w:rPr>
+    </w:lvl>
+    <w:lvl w:ilvl="2" w:tplc="08090005" w:tentative="1">
+      <w:start w:val="1"/>
+      <w:numFmt w:val="bullet"/>
+      <w:lvlText w:val=""/>
+      <w:lvlJc w:val="left"/>
+      <w:pPr>
+        <w:ind w:left="2160" w:hanging="360"/>
+      </w:pPr>
+      <w:rPr>
+        <w:rFonts w:ascii="Wingdings" w:hAnsi="Wingdings" w:hint="default"/>
+      </w:rPr>
+    </w:lvl>
+    <w:lvl w:ilvl="3" w:tplc="08090001" w:tentative="1">
+      <w:start w:val="1"/>
+      <w:numFmt w:val="bullet"/>
+      <w:lvlText w:val=""/>
+      <w:lvlJc w:val="left"/>
+      <w:pPr>
+        <w:ind w:left="2880" w:hanging="360"/>
+      </w:pPr>
+      <w:rPr>
+        <w:rFonts w:ascii="Symbol" w:hAnsi="Symbol" w:hint="default"/>
+      </w:rPr>
+    </w:lvl>
+    <w:lvl w:ilvl="4" w:tplc="08090003" w:tentative="1">
+      <w:start w:val="1"/>
+      <w:numFmt w:val="bullet"/>
+      <w:lvlText w:val="o"/>
+      <w:lvlJc w:val="left"/>
+      <w:pPr>
+        <w:ind w:left="3600" w:hanging="360"/>
+      </w:pPr>
+      <w:rPr>
+        <w:rFonts w:ascii="Courier New" w:hAnsi="Courier New" w:cs="Courier New" w:hint="default"/>
+      </w:rPr>
+    </w:lvl>
+    <w:lvl w:ilvl="5" w:tplc="08090005" w:tentative="1">
+      <w:start w:val="1"/>
+      <w:numFmt w:val="bullet"/>
+      <w:lvlText w:val=""/>
+      <w:lvlJc w:val="left"/>
+      <w:pPr>
+        <w:ind w:left="4320" w:hanging="360"/>
+      </w:pPr>
+      <w:rPr>
+        <w:rFonts w:ascii="Wingdings" w:hAnsi="Wingdings" w:hint="default"/>
+      </w:rPr>
+    </w:lvl>
+    <w:lvl w:ilvl="6" w:tplc="08090001" w:tentative="1">
+      <w:start w:val="1"/>
+      <w:numFmt w:val="bullet"/>
+      <w:lvlText w:val=""/>
+      <w:lvlJc w:val="left"/>
+      <w:pPr>
+        <w:ind w:left="5040" w:hanging="360"/>
+      </w:pPr>
+      <w:rPr>
+        <w:rFonts w:ascii="Symbol" w:hAnsi="Symbol" w:hint="default"/>
+      </w:rPr>
+    </w:lvl>
+    <w:lvl w:ilvl="7" w:tplc="08090003" w:tentative="1">
+      <w:start w:val="1"/>
+      <w:numFmt w:val="bullet"/>
+      <w:lvlText w:val="o"/>
+      <w:lvlJc w:val="left"/>
+      <w:pPr>
+        <w:ind w:left="5760" w:hanging="360"/>
+      </w:pPr>
+      <w:rPr>
+        <w:rFonts w:ascii="Courier New" w:hAnsi="Courier New" w:cs="Courier New" w:hint="default"/>
+      </w:rPr>
+    </w:lvl>
+    <w:lvl w:ilvl="8" w:tplc="08090005" w:tentative="1">
+      <w:start w:val="1"/>
+      <w:numFmt w:val="bullet"/>
+      <w:lvlText w:val=""/>
+      <w:lvlJc w:val="left"/>
+      <w:pPr>
+        <w:ind w:left="6480" w:hanging="360"/>
+      </w:pPr>
+      <w:rPr>
+        <w:rFonts w:ascii="Wingdings" w:hAnsi="Wingdings" w:hint="default"/>
+      </w:rPr>
+    </w:lvl>
+  </w:abstractNum>
+  <w:abstractNum w:abstractNumId="6" w15:restartNumberingAfterBreak="0">
     <w:nsid w:val="6FE4430D"/>
     <w:multiLevelType w:val="hybridMultilevel"/>
     <w:tmpl w:val="C1683ACC"/>
@@ -3166,7 +3728,7 @@
       </w:rPr>
     </w:lvl>
   </w:abstractNum>
-  <w:abstractNum w:abstractNumId="4" w15:restartNumberingAfterBreak="0">
+  <w:abstractNum w:abstractNumId="7" w15:restartNumberingAfterBreak="0">
     <w:nsid w:val="74AA70E7"/>
     <w:multiLevelType w:val="hybridMultilevel"/>
     <w:tmpl w:val="C2282088"/>
@@ -3255,7 +3817,7 @@
       </w:pPr>
     </w:lvl>
   </w:abstractNum>
-  <w:abstractNum w:abstractNumId="5" w15:restartNumberingAfterBreak="0">
+  <w:abstractNum w:abstractNumId="8" w15:restartNumberingAfterBreak="0">
     <w:nsid w:val="754A6996"/>
     <w:multiLevelType w:val="hybridMultilevel"/>
     <w:tmpl w:val="72B650F0"/>
@@ -3345,22 +3907,31 @@
     </w:lvl>
   </w:abstractNum>
   <w:num w:numId="1">
-    <w:abstractNumId w:val="5"/>
+    <w:abstractNumId w:val="8"/>
   </w:num>
   <w:num w:numId="2">
     <w:abstractNumId w:val="1"/>
   </w:num>
   <w:num w:numId="3">
-    <w:abstractNumId w:val="4"/>
+    <w:abstractNumId w:val="7"/>
   </w:num>
   <w:num w:numId="4">
     <w:abstractNumId w:val="0"/>
   </w:num>
   <w:num w:numId="5">
+    <w:abstractNumId w:val="6"/>
+  </w:num>
+  <w:num w:numId="6">
     <w:abstractNumId w:val="3"/>
   </w:num>
-  <w:num w:numId="6">
+  <w:num w:numId="7">
     <w:abstractNumId w:val="2"/>
+  </w:num>
+  <w:num w:numId="8">
+    <w:abstractNumId w:val="5"/>
+  </w:num>
+  <w:num w:numId="9">
+    <w:abstractNumId w:val="4"/>
   </w:num>
 </w:numbering>
 </file>
@@ -3924,6 +4495,23 @@
       <w:contextualSpacing/>
     </w:pPr>
   </w:style>
+  <w:style w:type="paragraph" w:styleId="NormalWeb">
+    <w:name w:val="Normal (Web)"/>
+    <w:basedOn w:val="Normal"/>
+    <w:uiPriority w:val="99"/>
+    <w:semiHidden/>
+    <w:unhideWhenUsed/>
+    <w:rsid w:val="005B47A5"/>
+    <w:pPr>
+      <w:spacing w:before="100" w:beforeAutospacing="1" w:after="100" w:afterAutospacing="1" w:line="240" w:lineRule="auto"/>
+    </w:pPr>
+    <w:rPr>
+      <w:rFonts w:ascii="Times New Roman" w:eastAsia="Times New Roman" w:hAnsi="Times New Roman" w:cs="Times New Roman"/>
+      <w:sz w:val="24"/>
+      <w:szCs w:val="24"/>
+      <w:lang w:eastAsia="en-GB"/>
+    </w:rPr>
+  </w:style>
 </w:styles>
 </file>
 

</xml_diff>

<commit_message>
finished data model section
</commit_message>
<xml_diff>
--- a/cw1_prototype_report.docx
+++ b/cw1_prototype_report.docx
@@ -262,12 +262,15 @@
       </w:r>
     </w:p>
     <w:p/>
+    <w:p/>
+    <w:p/>
+    <w:p/>
+    <w:p/>
     <w:p>
       <w:pPr>
         <w:pStyle w:val="Heading1"/>
       </w:pPr>
       <w:r>
-        <w:lastRenderedPageBreak/>
         <w:t xml:space="preserve">2) </w:t>
       </w:r>
       <w:r>
@@ -941,87 +944,688 @@
         <w:t xml:space="preserve">was improved. </w:t>
       </w:r>
       <w:r>
-        <w:t xml:space="preserve">This development ensured all required exhibit data could still be represented. </w:t>
-      </w:r>
-    </w:p>
-    <w:p>
-      <w:pPr>
-        <w:pStyle w:val="NormalWeb"/>
+        <w:t>This development ensured all required exhibit data could still be represented.</w:t>
+      </w:r>
+    </w:p>
+    <w:p>
+      <w:r>
+        <w:t xml:space="preserve">As represented in the </w:t>
+      </w:r>
+      <w:r>
+        <w:t>UML</w:t>
+      </w:r>
+      <w:r>
+        <w:t xml:space="preserve"> diagram below, the main entities include:</w:t>
+      </w:r>
+    </w:p>
+    <w:p>
+      <w:pPr>
+        <w:pStyle w:val="ListParagraph"/>
         <w:numPr>
           <w:ilvl w:val="0"/>
-          <w:numId w:val="9"/>
+          <w:numId w:val="6"/>
         </w:numPr>
+      </w:pPr>
+      <w:r>
         <w:rPr>
-          <w:rFonts w:asciiTheme="minorHAnsi" w:hAnsiTheme="minorHAnsi" w:cstheme="minorHAnsi"/>
-          <w:sz w:val="22"/>
-          <w:szCs w:val="22"/>
+          <w:b/>
+          <w:bCs/>
         </w:rPr>
-      </w:pPr>
-      <w:r>
-        <w:rPr>
-          <w:rFonts w:asciiTheme="minorHAnsi" w:hAnsiTheme="minorHAnsi" w:cstheme="minorHAnsi"/>
-          <w:sz w:val="22"/>
-          <w:szCs w:val="22"/>
-        </w:rPr>
-        <w:t>What are the main entities?</w:t>
-      </w:r>
-    </w:p>
-    <w:p>
-      <w:pPr>
-        <w:pStyle w:val="NormalWeb"/>
+        <w:t>Exhibits</w:t>
+      </w:r>
+      <w:r>
+        <w:t>: represents the exhibits being stored in the AI mus</w:t>
+      </w:r>
+      <w:r>
+        <w:t>e</w:t>
+      </w:r>
+      <w:r>
+        <w:t>um</w:t>
+      </w:r>
+    </w:p>
+    <w:p>
+      <w:pPr>
+        <w:pStyle w:val="ListParagraph"/>
         <w:numPr>
           <w:ilvl w:val="0"/>
-          <w:numId w:val="9"/>
+          <w:numId w:val="6"/>
         </w:numPr>
+      </w:pPr>
+      <w:r>
         <w:rPr>
-          <w:rFonts w:asciiTheme="minorHAnsi" w:hAnsiTheme="minorHAnsi" w:cstheme="minorHAnsi"/>
-          <w:sz w:val="22"/>
-          <w:szCs w:val="22"/>
+          <w:b/>
+          <w:bCs/>
         </w:rPr>
-      </w:pPr>
-      <w:r>
-        <w:rPr>
-          <w:rFonts w:asciiTheme="minorHAnsi" w:hAnsiTheme="minorHAnsi" w:cstheme="minorHAnsi"/>
-          <w:sz w:val="22"/>
-          <w:szCs w:val="22"/>
-        </w:rPr>
-        <w:t>What attributes does each entity contain?</w:t>
-      </w:r>
-    </w:p>
-    <w:p>
-      <w:pPr>
-        <w:pStyle w:val="NormalWeb"/>
+        <w:t>Artefacts</w:t>
+      </w:r>
+      <w:r>
+        <w:t>: represents the evidence that an exhibit entry would be based on</w:t>
+      </w:r>
+    </w:p>
+    <w:p>
+      <w:pPr>
+        <w:pStyle w:val="ListParagraph"/>
         <w:numPr>
           <w:ilvl w:val="0"/>
-          <w:numId w:val="9"/>
+          <w:numId w:val="6"/>
         </w:numPr>
+      </w:pPr>
+      <w:r>
         <w:rPr>
-          <w:rFonts w:asciiTheme="minorHAnsi" w:hAnsiTheme="minorHAnsi" w:cstheme="minorHAnsi"/>
-          <w:sz w:val="22"/>
-          <w:szCs w:val="22"/>
+          <w:b/>
+          <w:bCs/>
         </w:rPr>
+        <w:t>Ai_system_description</w:t>
+      </w:r>
+      <w:r>
+        <w:t>: represents a section of information that describes the overall system for an exhibit</w:t>
+      </w:r>
+    </w:p>
+    <w:p>
+      <w:pPr>
+        <w:pStyle w:val="ListParagraph"/>
+        <w:numPr>
+          <w:ilvl w:val="0"/>
+          <w:numId w:val="6"/>
+        </w:numPr>
       </w:pPr>
       <w:r>
         <w:rPr>
-          <w:rFonts w:asciiTheme="minorHAnsi" w:hAnsiTheme="minorHAnsi" w:cstheme="minorHAnsi"/>
-          <w:sz w:val="22"/>
-          <w:szCs w:val="22"/>
+          <w:b/>
+          <w:bCs/>
         </w:rPr>
-        <w:t>What are the relationships?</w:t>
-      </w:r>
-    </w:p>
+        <w:t>Failure_description</w:t>
+      </w:r>
+      <w:r>
+        <w:t xml:space="preserve">: represents </w:t>
+      </w:r>
+      <w:r>
+        <w:t>a section of information that describes the failure of AI for an exhibit</w:t>
+      </w:r>
+    </w:p>
+    <w:p>
+      <w:pPr>
+        <w:pStyle w:val="ListParagraph"/>
+        <w:numPr>
+          <w:ilvl w:val="0"/>
+          <w:numId w:val="6"/>
+        </w:numPr>
+      </w:pPr>
+      <w:r>
+        <w:rPr>
+          <w:b/>
+          <w:bCs/>
+        </w:rPr>
+        <w:t>Lessons_learned</w:t>
+      </w:r>
+      <w:r>
+        <w:t>: represents a section of information that describes what not to do in the future for an exhibit</w:t>
+      </w:r>
+    </w:p>
+    <w:p>
+      <w:pPr>
+        <w:pStyle w:val="ListParagraph"/>
+        <w:numPr>
+          <w:ilvl w:val="0"/>
+          <w:numId w:val="6"/>
+        </w:numPr>
+      </w:pPr>
+      <w:r>
+        <w:rPr>
+          <w:b/>
+          <w:bCs/>
+        </w:rPr>
+        <w:t>Contributing_factors</w:t>
+      </w:r>
+      <w:r>
+        <w:t xml:space="preserve">: </w:t>
+      </w:r>
+      <w:r>
+        <w:t>represents a section of information that describes what key factors led to the AI failure for an exhibit</w:t>
+      </w:r>
+    </w:p>
+    <w:p>
+      <w:pPr>
+        <w:pStyle w:val="ListParagraph"/>
+        <w:numPr>
+          <w:ilvl w:val="0"/>
+          <w:numId w:val="6"/>
+        </w:numPr>
+      </w:pPr>
+      <w:r>
+        <w:rPr>
+          <w:b/>
+          <w:bCs/>
+        </w:rPr>
+        <w:t>Book_marks</w:t>
+      </w:r>
+      <w:r>
+        <w:t xml:space="preserve">: used to link exhibits and users so that users can keep track of exhibits they have viewed and interacted </w:t>
+      </w:r>
+      <w:r>
+        <w:t>with</w:t>
+      </w:r>
+    </w:p>
+    <w:p>
+      <w:pPr>
+        <w:pStyle w:val="ListParagraph"/>
+        <w:numPr>
+          <w:ilvl w:val="0"/>
+          <w:numId w:val="6"/>
+        </w:numPr>
+      </w:pPr>
+      <w:r>
+        <w:rPr>
+          <w:b/>
+          <w:bCs/>
+        </w:rPr>
+        <w:lastRenderedPageBreak/>
+        <w:t>quiz</w:t>
+      </w:r>
+      <w:r>
+        <w:t xml:space="preserve">: </w:t>
+      </w:r>
+      <w:r>
+        <w:t>represents the quiz for each exhibit</w:t>
+      </w:r>
+    </w:p>
+    <w:p>
+      <w:pPr>
+        <w:pStyle w:val="ListParagraph"/>
+        <w:numPr>
+          <w:ilvl w:val="0"/>
+          <w:numId w:val="6"/>
+        </w:numPr>
+      </w:pPr>
+      <w:r>
+        <w:rPr>
+          <w:b/>
+          <w:bCs/>
+        </w:rPr>
+        <w:t>question</w:t>
+      </w:r>
+      <w:r>
+        <w:t xml:space="preserve">: represents </w:t>
+      </w:r>
+      <w:r>
+        <w:t>each individual question in the quiz</w:t>
+      </w:r>
+    </w:p>
+    <w:p>
+      <w:pPr>
+        <w:pStyle w:val="ListParagraph"/>
+        <w:numPr>
+          <w:ilvl w:val="0"/>
+          <w:numId w:val="6"/>
+        </w:numPr>
+      </w:pPr>
+      <w:r>
+        <w:rPr>
+          <w:b/>
+          <w:bCs/>
+        </w:rPr>
+        <w:t>answer</w:t>
+      </w:r>
+      <w:r>
+        <w:t>: represents an answer to each question</w:t>
+      </w:r>
+    </w:p>
+    <w:p>
+      <w:pPr>
+        <w:pStyle w:val="ListParagraph"/>
+        <w:numPr>
+          <w:ilvl w:val="0"/>
+          <w:numId w:val="6"/>
+        </w:numPr>
+      </w:pPr>
+      <w:r>
+        <w:rPr>
+          <w:b/>
+          <w:bCs/>
+        </w:rPr>
+        <w:t>result</w:t>
+      </w:r>
+      <w:r>
+        <w:t xml:space="preserve">: </w:t>
+      </w:r>
+      <w:r>
+        <w:t>used to link the user and quiz</w:t>
+      </w:r>
+    </w:p>
+    <w:p>
+      <w:pPr>
+        <w:rPr>
+          <w:u w:val="single"/>
+        </w:rPr>
+      </w:pPr>
+      <w:r>
+        <w:rPr>
+          <w:u w:val="single"/>
+        </w:rPr>
+        <w:t>UML</w:t>
+      </w:r>
+      <w:r>
+        <w:rPr>
+          <w:u w:val="single"/>
+        </w:rPr>
+        <w:t xml:space="preserve"> Diagram</w:t>
+      </w:r>
+    </w:p>
+    <w:p>
+      <w:r>
+        <w:rPr>
+          <w:noProof/>
+        </w:rPr>
+        <w:drawing>
+          <wp:inline distT="0" distB="0" distL="0" distR="0" wp14:anchorId="142497C3" wp14:editId="595B7F83">
+            <wp:extent cx="5977719" cy="4039894"/>
+            <wp:effectExtent l="0" t="0" r="4445" b="0"/>
+            <wp:docPr id="3" name="Picture 3"/>
+            <wp:cNvGraphicFramePr>
+              <a:graphicFrameLocks xmlns:a="http://schemas.openxmlformats.org/drawingml/2006/main" noChangeAspect="1"/>
+            </wp:cNvGraphicFramePr>
+            <a:graphic xmlns:a="http://schemas.openxmlformats.org/drawingml/2006/main">
+              <a:graphicData uri="http://schemas.openxmlformats.org/drawingml/2006/picture">
+                <pic:pic xmlns:pic="http://schemas.openxmlformats.org/drawingml/2006/picture">
+                  <pic:nvPicPr>
+                    <pic:cNvPr id="1" name=""/>
+                    <pic:cNvPicPr/>
+                  </pic:nvPicPr>
+                  <pic:blipFill>
+                    <a:blip r:embed="rId6">
+                      <a:extLst>
+                        <a:ext uri="{28A0092B-C50C-407E-A947-70E740481C1C}">
+                          <a14:useLocalDpi xmlns:a14="http://schemas.microsoft.com/office/drawing/2010/main" val="0"/>
+                        </a:ext>
+                      </a:extLst>
+                    </a:blip>
+                    <a:stretch>
+                      <a:fillRect/>
+                    </a:stretch>
+                  </pic:blipFill>
+                  <pic:spPr>
+                    <a:xfrm>
+                      <a:off x="0" y="0"/>
+                      <a:ext cx="5977719" cy="4039894"/>
+                    </a:xfrm>
+                    <a:prstGeom prst="rect">
+                      <a:avLst/>
+                    </a:prstGeom>
+                  </pic:spPr>
+                </pic:pic>
+              </a:graphicData>
+            </a:graphic>
+          </wp:inline>
+        </w:drawing>
+      </w:r>
+    </w:p>
+    <w:p/>
     <w:p>
       <w:pPr>
         <w:pStyle w:val="Heading2"/>
       </w:pPr>
       <w:r>
-        <w:t xml:space="preserve">4.2 </w:t>
-      </w:r>
-      <w:r>
-        <w:t>Dataset</w:t>
-      </w:r>
-      <w:r>
-        <w:t xml:space="preserve"> Structure</w:t>
+        <w:t>4.2 Passport Schema</w:t>
+      </w:r>
+    </w:p>
+    <w:p>
+      <w:pPr>
+        <w:pStyle w:val="ListParagraph"/>
+        <w:numPr>
+          <w:ilvl w:val="0"/>
+          <w:numId w:val="10"/>
+        </w:numPr>
+      </w:pPr>
+      <w:r>
+        <w:rPr>
+          <w:b/>
+          <w:bCs/>
+        </w:rPr>
+        <w:t>Product</w:t>
+      </w:r>
+      <w:r>
+        <w:t xml:space="preserve">: </w:t>
+      </w:r>
+      <w:r>
+        <w:t>Each exhibit</w:t>
+      </w:r>
+      <w:r>
+        <w:t xml:space="preserve"> represents </w:t>
+      </w:r>
+      <w:r>
+        <w:t>the main product being examined</w:t>
+      </w:r>
+      <w:r>
+        <w:t xml:space="preserve"> and the ai_system_description entity is where the information about the AI system </w:t>
+      </w:r>
+      <w:r>
+        <w:t>is stored.</w:t>
+      </w:r>
+    </w:p>
+    <w:p>
+      <w:pPr>
+        <w:pStyle w:val="ListParagraph"/>
+        <w:numPr>
+          <w:ilvl w:val="0"/>
+          <w:numId w:val="10"/>
+        </w:numPr>
+      </w:pPr>
+      <w:r>
+        <w:rPr>
+          <w:b/>
+          <w:bCs/>
+        </w:rPr>
+        <w:t>Nodes</w:t>
+      </w:r>
+      <w:r>
+        <w:t>:</w:t>
+      </w:r>
+      <w:r>
+        <w:t xml:space="preserve"> </w:t>
+      </w:r>
+      <w:r>
+        <w:t xml:space="preserve">The contributing elements within the system include the </w:t>
+      </w:r>
+      <w:r>
+        <w:t>contributing_factors</w:t>
+      </w:r>
+      <w:r>
+        <w:t xml:space="preserve"> ent</w:t>
+      </w:r>
+      <w:r>
+        <w:t xml:space="preserve">ity which holds the key, related components that </w:t>
+      </w:r>
+      <w:r>
+        <w:t xml:space="preserve">motivated </w:t>
+      </w:r>
+      <w:r>
+        <w:t>the AI-failures occurrence.</w:t>
+      </w:r>
+    </w:p>
+    <w:p>
+      <w:pPr>
+        <w:pStyle w:val="ListParagraph"/>
+        <w:numPr>
+          <w:ilvl w:val="0"/>
+          <w:numId w:val="10"/>
+        </w:numPr>
+      </w:pPr>
+      <w:r>
+        <w:rPr>
+          <w:b/>
+          <w:bCs/>
+        </w:rPr>
+        <w:t>Stages</w:t>
+      </w:r>
+      <w:r>
+        <w:t>:</w:t>
+      </w:r>
+      <w:r>
+        <w:t xml:space="preserve"> </w:t>
+      </w:r>
+      <w:r>
+        <w:t>The stages of the AI system lifecycle</w:t>
+      </w:r>
+      <w:r>
+        <w:t xml:space="preserve"> </w:t>
+      </w:r>
+      <w:r>
+        <w:t xml:space="preserve">are illustrated in the ai_system_descrption and failure_description </w:t>
+      </w:r>
+      <w:r>
+        <w:t>entities which outline the development, deployment and failure occurrence for the exhibit.</w:t>
+      </w:r>
+    </w:p>
+    <w:p>
+      <w:pPr>
+        <w:pStyle w:val="ListParagraph"/>
+        <w:numPr>
+          <w:ilvl w:val="0"/>
+          <w:numId w:val="10"/>
+        </w:numPr>
+      </w:pPr>
+      <w:r>
+        <w:rPr>
+          <w:b/>
+          <w:bCs/>
+        </w:rPr>
+        <w:t>Evidence</w:t>
+      </w:r>
+      <w:r>
+        <w:t xml:space="preserve">: </w:t>
+      </w:r>
+      <w:r>
+        <w:t>Entities such as artefacts, lessons_learned</w:t>
+      </w:r>
+      <w:r>
+        <w:t xml:space="preserve"> is where evidence is implemented</w:t>
+      </w:r>
+      <w:r>
+        <w:t xml:space="preserve">. </w:t>
+      </w:r>
+      <w:r>
+        <w:t>Also,</w:t>
+      </w:r>
+      <w:r>
+        <w:t xml:space="preserve"> the quiz, question, answer, result entities </w:t>
+      </w:r>
+      <w:r>
+        <w:t>further su</w:t>
+      </w:r>
+      <w:r>
+        <w:t>pport interactive evidence-based learning</w:t>
+      </w:r>
+      <w:r>
+        <w:t xml:space="preserve"> and reinforce </w:t>
+      </w:r>
+      <w:r>
+        <w:t xml:space="preserve">the </w:t>
+      </w:r>
+      <w:r>
+        <w:t>engagement needed with this topic to reflect and understand.</w:t>
+      </w:r>
+    </w:p>
+    <w:p>
+      <w:pPr>
+        <w:pStyle w:val="Heading2"/>
+      </w:pPr>
+      <w:r>
+        <w:t>4.</w:t>
+      </w:r>
+      <w:r>
+        <w:t>3</w:t>
+      </w:r>
+      <w:r>
+        <w:t xml:space="preserve"> Dataset Structure</w:t>
+      </w:r>
+      <w:r>
+        <w:t xml:space="preserve"> and Generation</w:t>
+      </w:r>
+    </w:p>
+    <w:p>
+      <w:r>
+        <w:t>For the prototype v</w:t>
+      </w:r>
+      <w:r>
+        <w:t>1, the system currently has one fully implemented AI failure exhibits</w:t>
+      </w:r>
+      <w:r>
+        <w:t xml:space="preserve"> which is used to show the functionality and structure of our web-application.</w:t>
+      </w:r>
+      <w:r>
+        <w:t xml:space="preserve"> This example is stored on the system as an exhibit entity </w:t>
+      </w:r>
+      <w:r>
+        <w:t>and is related to the following ass</w:t>
+      </w:r>
+      <w:r>
+        <w:t>ociated entities:</w:t>
+      </w:r>
+    </w:p>
+    <w:p>
+      <w:pPr>
+        <w:pStyle w:val="ListParagraph"/>
+        <w:numPr>
+          <w:ilvl w:val="0"/>
+          <w:numId w:val="10"/>
+        </w:numPr>
+      </w:pPr>
+      <w:r>
+        <w:t>ai_system_description</w:t>
+      </w:r>
+    </w:p>
+    <w:p>
+      <w:pPr>
+        <w:pStyle w:val="ListParagraph"/>
+        <w:numPr>
+          <w:ilvl w:val="0"/>
+          <w:numId w:val="10"/>
+        </w:numPr>
+      </w:pPr>
+      <w:r>
+        <w:lastRenderedPageBreak/>
+        <w:t>failure_description</w:t>
+      </w:r>
+    </w:p>
+    <w:p>
+      <w:pPr>
+        <w:pStyle w:val="ListParagraph"/>
+        <w:numPr>
+          <w:ilvl w:val="0"/>
+          <w:numId w:val="10"/>
+        </w:numPr>
+      </w:pPr>
+      <w:r>
+        <w:t>lessons_learned</w:t>
+      </w:r>
+    </w:p>
+    <w:p>
+      <w:pPr>
+        <w:pStyle w:val="ListParagraph"/>
+        <w:numPr>
+          <w:ilvl w:val="0"/>
+          <w:numId w:val="10"/>
+        </w:numPr>
+      </w:pPr>
+      <w:r>
+        <w:t>contributing_factors</w:t>
+      </w:r>
+    </w:p>
+    <w:p>
+      <w:pPr>
+        <w:pStyle w:val="ListParagraph"/>
+        <w:numPr>
+          <w:ilvl w:val="0"/>
+          <w:numId w:val="10"/>
+        </w:numPr>
+      </w:pPr>
+      <w:r>
+        <w:t>artefacts</w:t>
+      </w:r>
+    </w:p>
+    <w:p>
+      <w:r>
+        <w:t xml:space="preserve">The data for the example of the AI-failure system was manually </w:t>
+      </w:r>
+      <w:r>
+        <w:t xml:space="preserve">gathered from public sources such as credited news websites and articles </w:t>
+      </w:r>
+      <w:r>
+        <w:t xml:space="preserve">and structured according to the </w:t>
+      </w:r>
+      <w:r>
+        <w:t xml:space="preserve">relational </w:t>
+      </w:r>
+      <w:r>
+        <w:t xml:space="preserve">schema shown in the </w:t>
+      </w:r>
+      <w:r>
+        <w:t>UML</w:t>
+      </w:r>
+      <w:r>
+        <w:t xml:space="preserve"> diagram.</w:t>
+      </w:r>
+      <w:r>
+        <w:t xml:space="preserve"> </w:t>
+      </w:r>
+      <w:r>
+        <w:t>Despite the prototype only containing one exhibit, the structure of the database and</w:t>
+      </w:r>
+      <w:r>
+        <w:t xml:space="preserve"> API design allows for multiple exhibits to be added in the next sprint.</w:t>
+      </w:r>
+      <w:r>
+        <w:t xml:space="preserve"> Therefore, the system is scalable and expandable due to its structure. </w:t>
+      </w:r>
+    </w:p>
+    <w:p/>
+    <w:p>
+      <w:pPr>
+        <w:pStyle w:val="Heading1"/>
+      </w:pPr>
+      <w:r>
+        <w:t>5</w:t>
+      </w:r>
+      <w:r>
+        <w:t xml:space="preserve">) </w:t>
+      </w:r>
+      <w:r>
+        <w:t>Evaluation Plan (Initial)</w:t>
+      </w:r>
+    </w:p>
+    <w:p>
+      <w:pPr>
+        <w:pStyle w:val="Heading2"/>
+      </w:pPr>
+      <w:r>
+        <w:t>5</w:t>
+      </w:r>
+      <w:r>
+        <w:t xml:space="preserve">.1 </w:t>
+      </w:r>
+      <w:r>
+        <w:t>Success Measures</w:t>
+      </w:r>
+    </w:p>
+    <w:p>
+      <w:pPr>
+        <w:pStyle w:val="Heading2"/>
+      </w:pPr>
+      <w:r>
+        <w:t xml:space="preserve">5.2 </w:t>
+      </w:r>
+      <w:r>
+        <w:t>Early Results</w:t>
+      </w:r>
+    </w:p>
+    <w:p>
+      <w:r>
+        <w:t>In order to test the current version of the system, structured API and authentication testing was developed</w:t>
+      </w:r>
+      <w:r>
+        <w:t xml:space="preserve">. </w:t>
+      </w:r>
+      <w:r>
+        <w:t xml:space="preserve">Test data was created before each test to </w:t>
+      </w:r>
+      <w:r>
+        <w:t xml:space="preserve">check that the parts of the system being tested could be tested accurately. </w:t>
+      </w:r>
+    </w:p>
+    <w:p>
+      <w:r>
+        <w:t xml:space="preserve">API </w:t>
+      </w:r>
+      <w:r>
+        <w:t>Testing</w:t>
+      </w:r>
+      <w:r>
+        <w:t>:</w:t>
+      </w:r>
+    </w:p>
+    <w:p>
+      <w:r>
+        <w:t>Exhibit API tested for:</w:t>
       </w:r>
     </w:p>
     <w:p>
@@ -1033,7 +1637,7 @@
         </w:numPr>
       </w:pPr>
       <w:r>
-        <w:t>Explain how data exists in database tables</w:t>
+        <w:t>Retrieved all exhibits</w:t>
       </w:r>
     </w:p>
     <w:p>
@@ -1045,78 +1649,7 @@
         </w:numPr>
       </w:pPr>
       <w:r>
-        <w:t>(IMAGE OF ERD)</w:t>
-      </w:r>
-    </w:p>
-    <w:p/>
-    <w:p>
-      <w:pPr>
-        <w:pStyle w:val="Heading1"/>
-      </w:pPr>
-      <w:r>
-        <w:lastRenderedPageBreak/>
-        <w:t>5</w:t>
-      </w:r>
-      <w:r>
-        <w:t xml:space="preserve">) </w:t>
-      </w:r>
-      <w:r>
-        <w:t>Evaluation Plan (Initial)</w:t>
-      </w:r>
-    </w:p>
-    <w:p>
-      <w:pPr>
-        <w:pStyle w:val="Heading2"/>
-      </w:pPr>
-      <w:r>
-        <w:t>5</w:t>
-      </w:r>
-      <w:r>
-        <w:t xml:space="preserve">.1 </w:t>
-      </w:r>
-      <w:r>
-        <w:t>Success Measures</w:t>
-      </w:r>
-    </w:p>
-    <w:p>
-      <w:pPr>
-        <w:pStyle w:val="Heading2"/>
-      </w:pPr>
-      <w:r>
-        <w:t xml:space="preserve">5.2 </w:t>
-      </w:r>
-      <w:r>
-        <w:t>Early Results</w:t>
-      </w:r>
-    </w:p>
-    <w:p>
-      <w:r>
-        <w:t>In order to test the current version of the system, structured API and authentication testing was developed</w:t>
-      </w:r>
-      <w:r>
-        <w:t xml:space="preserve">. </w:t>
-      </w:r>
-      <w:r>
-        <w:t xml:space="preserve">Test data was created before each test to </w:t>
-      </w:r>
-      <w:r>
-        <w:t xml:space="preserve">check that the parts of the system being tested could be tested accurately. </w:t>
-      </w:r>
-    </w:p>
-    <w:p>
-      <w:r>
-        <w:t xml:space="preserve">API </w:t>
-      </w:r>
-      <w:r>
-        <w:t>Testing</w:t>
-      </w:r>
-      <w:r>
-        <w:t>:</w:t>
-      </w:r>
-    </w:p>
-    <w:p>
-      <w:r>
-        <w:t>Exhibit API tested for:</w:t>
+        <w:t>Retrieving a single exhibit</w:t>
       </w:r>
     </w:p>
     <w:p>
@@ -1128,7 +1661,7 @@
         </w:numPr>
       </w:pPr>
       <w:r>
-        <w:t>Retrieved all exhibits</w:t>
+        <w:t>Retrieving a non-existent exhibit</w:t>
       </w:r>
     </w:p>
     <w:p>
@@ -1140,7 +1673,7 @@
         </w:numPr>
       </w:pPr>
       <w:r>
-        <w:t>Retrieving a single exhibit</w:t>
+        <w:t>Creating a new exhibit</w:t>
       </w:r>
     </w:p>
     <w:p>
@@ -1152,7 +1685,7 @@
         </w:numPr>
       </w:pPr>
       <w:r>
-        <w:t>Retrieving a non-existent exhibit</w:t>
+        <w:t>Updating an exhibit</w:t>
       </w:r>
     </w:p>
     <w:p>
@@ -1164,7 +1697,26 @@
         </w:numPr>
       </w:pPr>
       <w:r>
-        <w:t>Creating a new exhibit</w:t>
+        <w:t>Deleting an exhibit</w:t>
+      </w:r>
+    </w:p>
+    <w:p>
+      <w:r>
+        <w:t>The r</w:t>
+      </w:r>
+      <w:r>
+        <w:t>esults demonstrated that the functionality of the exhibits work correctly</w:t>
+      </w:r>
+      <w:r>
+        <w:t>.</w:t>
+      </w:r>
+      <w:r>
+        <w:t xml:space="preserve"> </w:t>
+      </w:r>
+    </w:p>
+    <w:p>
+      <w:r>
+        <w:t>Artefact API tested for:</w:t>
       </w:r>
     </w:p>
     <w:p>
@@ -1176,7 +1728,7 @@
         </w:numPr>
       </w:pPr>
       <w:r>
-        <w:t>Updating an exhibit</w:t>
+        <w:t>Creating a new artefact</w:t>
       </w:r>
     </w:p>
     <w:p>
@@ -1188,26 +1740,7 @@
         </w:numPr>
       </w:pPr>
       <w:r>
-        <w:t>Deleting an exhibit</w:t>
-      </w:r>
-    </w:p>
-    <w:p>
-      <w:r>
-        <w:t>The r</w:t>
-      </w:r>
-      <w:r>
-        <w:t>esults demonstrated that the functionality of the exhibits work correctly</w:t>
-      </w:r>
-      <w:r>
-        <w:t>.</w:t>
-      </w:r>
-      <w:r>
-        <w:t xml:space="preserve"> </w:t>
-      </w:r>
-    </w:p>
-    <w:p>
-      <w:r>
-        <w:t>Artefact API tested for:</w:t>
+        <w:t>Creating an artefact with a non-existent exhibit</w:t>
       </w:r>
     </w:p>
     <w:p>
@@ -1219,7 +1752,7 @@
         </w:numPr>
       </w:pPr>
       <w:r>
-        <w:t>Creating a new artefact</w:t>
+        <w:t>Retrieving an artefact</w:t>
       </w:r>
     </w:p>
     <w:p>
@@ -1231,7 +1764,7 @@
         </w:numPr>
       </w:pPr>
       <w:r>
-        <w:t>Creating an artefact with a non-existent exhibit</w:t>
+        <w:t>Updating an artefact</w:t>
       </w:r>
     </w:p>
     <w:p>
@@ -1243,30 +1776,6 @@
         </w:numPr>
       </w:pPr>
       <w:r>
-        <w:t>Retrieving an artefact</w:t>
-      </w:r>
-    </w:p>
-    <w:p>
-      <w:pPr>
-        <w:pStyle w:val="ListParagraph"/>
-        <w:numPr>
-          <w:ilvl w:val="0"/>
-          <w:numId w:val="7"/>
-        </w:numPr>
-      </w:pPr>
-      <w:r>
-        <w:t>Updating an artefact</w:t>
-      </w:r>
-    </w:p>
-    <w:p>
-      <w:pPr>
-        <w:pStyle w:val="ListParagraph"/>
-        <w:numPr>
-          <w:ilvl w:val="0"/>
-          <w:numId w:val="7"/>
-        </w:numPr>
-      </w:pPr>
-      <w:r>
         <w:t xml:space="preserve">Deleting an artefact </w:t>
       </w:r>
     </w:p>
@@ -1299,6 +1808,7 @@
         <w:rPr>
           <w:noProof/>
         </w:rPr>
+        <w:lastRenderedPageBreak/>
         <w:drawing>
           <wp:inline distT="0" distB="0" distL="0" distR="0" wp14:anchorId="2697482B" wp14:editId="670C41BF">
             <wp:extent cx="5731510" cy="1261110"/>
@@ -1317,7 +1827,7 @@
                     </pic:cNvPicPr>
                   </pic:nvPicPr>
                   <pic:blipFill>
-                    <a:blip r:embed="rId6">
+                    <a:blip r:embed="rId7">
                       <a:extLst>
                         <a:ext uri="{28A0092B-C50C-407E-A947-70E740481C1C}">
                           <a14:useLocalDpi xmlns:a14="http://schemas.microsoft.com/office/drawing/2010/main" val="0"/>
@@ -1423,7 +1933,6 @@
         </w:numPr>
       </w:pPr>
       <w:r>
-        <w:lastRenderedPageBreak/>
         <w:t>Logging out prevents access</w:t>
       </w:r>
     </w:p>
@@ -1518,13 +2027,8 @@
       <w:r>
         <w:t>under the folder 3_process/</w:t>
       </w:r>
-      <w:proofErr w:type="spellStart"/>
-      <w:r>
-        <w:t>risk_register</w:t>
-      </w:r>
-      <w:proofErr w:type="spellEnd"/>
-      <w:r>
-        <w:t>.</w:t>
+      <w:r>
+        <w:t>risk_register.</w:t>
       </w:r>
     </w:p>
     <w:p>
@@ -1836,6 +2340,7 @@
                 <w:bCs/>
                 <w:u w:val="single"/>
               </w:rPr>
+              <w:lastRenderedPageBreak/>
               <w:t xml:space="preserve">Task </w:t>
             </w:r>
           </w:p>
@@ -2413,7 +2918,6 @@
           </w:tcPr>
           <w:p>
             <w:r>
-              <w:lastRenderedPageBreak/>
               <w:t>Software development</w:t>
             </w:r>
           </w:p>
@@ -3159,6 +3663,119 @@
     </w:lvl>
   </w:abstractNum>
   <w:abstractNum w:abstractNumId="4" w15:restartNumberingAfterBreak="0">
+    <w:nsid w:val="43073292"/>
+    <w:multiLevelType w:val="hybridMultilevel"/>
+    <w:tmpl w:val="7AA69658"/>
+    <w:lvl w:ilvl="0" w:tplc="CE9CEB3A">
+      <w:start w:val="2"/>
+      <w:numFmt w:val="bullet"/>
+      <w:lvlText w:val=""/>
+      <w:lvlJc w:val="left"/>
+      <w:pPr>
+        <w:ind w:left="720" w:hanging="360"/>
+      </w:pPr>
+      <w:rPr>
+        <w:rFonts w:ascii="Symbol" w:eastAsiaTheme="minorHAnsi" w:hAnsi="Symbol" w:cstheme="minorBidi" w:hint="default"/>
+      </w:rPr>
+    </w:lvl>
+    <w:lvl w:ilvl="1" w:tplc="08090003" w:tentative="1">
+      <w:start w:val="1"/>
+      <w:numFmt w:val="bullet"/>
+      <w:lvlText w:val="o"/>
+      <w:lvlJc w:val="left"/>
+      <w:pPr>
+        <w:ind w:left="1440" w:hanging="360"/>
+      </w:pPr>
+      <w:rPr>
+        <w:rFonts w:ascii="Courier New" w:hAnsi="Courier New" w:cs="Courier New" w:hint="default"/>
+      </w:rPr>
+    </w:lvl>
+    <w:lvl w:ilvl="2" w:tplc="08090005" w:tentative="1">
+      <w:start w:val="1"/>
+      <w:numFmt w:val="bullet"/>
+      <w:lvlText w:val=""/>
+      <w:lvlJc w:val="left"/>
+      <w:pPr>
+        <w:ind w:left="2160" w:hanging="360"/>
+      </w:pPr>
+      <w:rPr>
+        <w:rFonts w:ascii="Wingdings" w:hAnsi="Wingdings" w:hint="default"/>
+      </w:rPr>
+    </w:lvl>
+    <w:lvl w:ilvl="3" w:tplc="08090001" w:tentative="1">
+      <w:start w:val="1"/>
+      <w:numFmt w:val="bullet"/>
+      <w:lvlText w:val=""/>
+      <w:lvlJc w:val="left"/>
+      <w:pPr>
+        <w:ind w:left="2880" w:hanging="360"/>
+      </w:pPr>
+      <w:rPr>
+        <w:rFonts w:ascii="Symbol" w:hAnsi="Symbol" w:hint="default"/>
+      </w:rPr>
+    </w:lvl>
+    <w:lvl w:ilvl="4" w:tplc="08090003" w:tentative="1">
+      <w:start w:val="1"/>
+      <w:numFmt w:val="bullet"/>
+      <w:lvlText w:val="o"/>
+      <w:lvlJc w:val="left"/>
+      <w:pPr>
+        <w:ind w:left="3600" w:hanging="360"/>
+      </w:pPr>
+      <w:rPr>
+        <w:rFonts w:ascii="Courier New" w:hAnsi="Courier New" w:cs="Courier New" w:hint="default"/>
+      </w:rPr>
+    </w:lvl>
+    <w:lvl w:ilvl="5" w:tplc="08090005" w:tentative="1">
+      <w:start w:val="1"/>
+      <w:numFmt w:val="bullet"/>
+      <w:lvlText w:val=""/>
+      <w:lvlJc w:val="left"/>
+      <w:pPr>
+        <w:ind w:left="4320" w:hanging="360"/>
+      </w:pPr>
+      <w:rPr>
+        <w:rFonts w:ascii="Wingdings" w:hAnsi="Wingdings" w:hint="default"/>
+      </w:rPr>
+    </w:lvl>
+    <w:lvl w:ilvl="6" w:tplc="08090001" w:tentative="1">
+      <w:start w:val="1"/>
+      <w:numFmt w:val="bullet"/>
+      <w:lvlText w:val=""/>
+      <w:lvlJc w:val="left"/>
+      <w:pPr>
+        <w:ind w:left="5040" w:hanging="360"/>
+      </w:pPr>
+      <w:rPr>
+        <w:rFonts w:ascii="Symbol" w:hAnsi="Symbol" w:hint="default"/>
+      </w:rPr>
+    </w:lvl>
+    <w:lvl w:ilvl="7" w:tplc="08090003" w:tentative="1">
+      <w:start w:val="1"/>
+      <w:numFmt w:val="bullet"/>
+      <w:lvlText w:val="o"/>
+      <w:lvlJc w:val="left"/>
+      <w:pPr>
+        <w:ind w:left="5760" w:hanging="360"/>
+      </w:pPr>
+      <w:rPr>
+        <w:rFonts w:ascii="Courier New" w:hAnsi="Courier New" w:cs="Courier New" w:hint="default"/>
+      </w:rPr>
+    </w:lvl>
+    <w:lvl w:ilvl="8" w:tplc="08090005" w:tentative="1">
+      <w:start w:val="1"/>
+      <w:numFmt w:val="bullet"/>
+      <w:lvlText w:val=""/>
+      <w:lvlJc w:val="left"/>
+      <w:pPr>
+        <w:ind w:left="6480" w:hanging="360"/>
+      </w:pPr>
+      <w:rPr>
+        <w:rFonts w:ascii="Wingdings" w:hAnsi="Wingdings" w:hint="default"/>
+      </w:rPr>
+    </w:lvl>
+  </w:abstractNum>
+  <w:abstractNum w:abstractNumId="5" w15:restartNumberingAfterBreak="0">
     <w:nsid w:val="46335693"/>
     <w:multiLevelType w:val="hybridMultilevel"/>
     <w:tmpl w:val="6834EF50"/>
@@ -3247,7 +3864,7 @@
       </w:pPr>
     </w:lvl>
   </w:abstractNum>
-  <w:abstractNum w:abstractNumId="5" w15:restartNumberingAfterBreak="0">
+  <w:abstractNum w:abstractNumId="6" w15:restartNumberingAfterBreak="0">
     <w:nsid w:val="4B1C3ACD"/>
     <w:multiLevelType w:val="hybridMultilevel"/>
     <w:tmpl w:val="1858395E"/>
@@ -3360,7 +3977,7 @@
       </w:rPr>
     </w:lvl>
   </w:abstractNum>
-  <w:abstractNum w:abstractNumId="6" w15:restartNumberingAfterBreak="0">
+  <w:abstractNum w:abstractNumId="7" w15:restartNumberingAfterBreak="0">
     <w:nsid w:val="6FE4430D"/>
     <w:multiLevelType w:val="hybridMultilevel"/>
     <w:tmpl w:val="C1683ACC"/>
@@ -3473,7 +4090,7 @@
       </w:rPr>
     </w:lvl>
   </w:abstractNum>
-  <w:abstractNum w:abstractNumId="7" w15:restartNumberingAfterBreak="0">
+  <w:abstractNum w:abstractNumId="8" w15:restartNumberingAfterBreak="0">
     <w:nsid w:val="74AA70E7"/>
     <w:multiLevelType w:val="hybridMultilevel"/>
     <w:tmpl w:val="C2282088"/>
@@ -3562,7 +4179,7 @@
       </w:pPr>
     </w:lvl>
   </w:abstractNum>
-  <w:abstractNum w:abstractNumId="8" w15:restartNumberingAfterBreak="0">
+  <w:abstractNum w:abstractNumId="9" w15:restartNumberingAfterBreak="0">
     <w:nsid w:val="754A6996"/>
     <w:multiLevelType w:val="hybridMultilevel"/>
     <w:tmpl w:val="72B650F0"/>
@@ -3652,19 +4269,19 @@
     </w:lvl>
   </w:abstractNum>
   <w:num w:numId="1">
-    <w:abstractNumId w:val="8"/>
+    <w:abstractNumId w:val="9"/>
   </w:num>
   <w:num w:numId="2">
     <w:abstractNumId w:val="1"/>
   </w:num>
   <w:num w:numId="3">
-    <w:abstractNumId w:val="7"/>
+    <w:abstractNumId w:val="8"/>
   </w:num>
   <w:num w:numId="4">
     <w:abstractNumId w:val="0"/>
   </w:num>
   <w:num w:numId="5">
-    <w:abstractNumId w:val="6"/>
+    <w:abstractNumId w:val="7"/>
   </w:num>
   <w:num w:numId="6">
     <w:abstractNumId w:val="3"/>
@@ -3673,9 +4290,12 @@
     <w:abstractNumId w:val="2"/>
   </w:num>
   <w:num w:numId="8">
+    <w:abstractNumId w:val="6"/>
+  </w:num>
+  <w:num w:numId="9">
     <w:abstractNumId w:val="5"/>
   </w:num>
-  <w:num w:numId="9">
+  <w:num w:numId="10">
     <w:abstractNumId w:val="4"/>
   </w:num>
 </w:numbering>
@@ -4256,6 +4876,37 @@
       <w:lang w:eastAsia="en-GB"/>
     </w:rPr>
   </w:style>
+  <w:style w:type="paragraph" w:styleId="Subtitle">
+    <w:name w:val="Subtitle"/>
+    <w:basedOn w:val="Normal"/>
+    <w:next w:val="Normal"/>
+    <w:link w:val="SubtitleChar"/>
+    <w:uiPriority w:val="11"/>
+    <w:qFormat/>
+    <w:rsid w:val="00374E0E"/>
+    <w:pPr>
+      <w:numPr>
+        <w:ilvl w:val="1"/>
+      </w:numPr>
+    </w:pPr>
+    <w:rPr>
+      <w:rFonts w:eastAsiaTheme="minorEastAsia"/>
+      <w:color w:val="5A5A5A" w:themeColor="text1" w:themeTint="A5"/>
+      <w:spacing w:val="15"/>
+    </w:rPr>
+  </w:style>
+  <w:style w:type="character" w:customStyle="1" w:styleId="SubtitleChar">
+    <w:name w:val="Subtitle Char"/>
+    <w:basedOn w:val="DefaultParagraphFont"/>
+    <w:link w:val="Subtitle"/>
+    <w:uiPriority w:val="11"/>
+    <w:rsid w:val="00374E0E"/>
+    <w:rPr>
+      <w:rFonts w:eastAsiaTheme="minorEastAsia"/>
+      <w:color w:val="5A5A5A" w:themeColor="text1" w:themeTint="A5"/>
+      <w:spacing w:val="15"/>
+    </w:rPr>
+  </w:style>
 </w:styles>
 </file>
 

</xml_diff>

<commit_message>
updated architecture section with deployment
</commit_message>
<xml_diff>
--- a/cw1_prototype_report.docx
+++ b/cw1_prototype_report.docx
@@ -1045,14 +1045,19 @@
       <w:r>
         <w:t xml:space="preserve">where users can interact with the application through a browser-based interface. </w:t>
       </w:r>
+    </w:p>
+    <w:p>
+      <w:pPr>
+        <w:rPr>
+          <w:rFonts w:cstheme="minorHAnsi"/>
+        </w:rPr>
+      </w:pPr>
       <w:r>
         <w:t xml:space="preserve">Our system can be </w:t>
       </w:r>
-      <w:proofErr w:type="gramStart"/>
-      <w:r>
-        <w:t>ran</w:t>
-      </w:r>
-      <w:proofErr w:type="gramEnd"/>
+      <w:r>
+        <w:t>running</w:t>
+      </w:r>
       <w:r>
         <w:t xml:space="preserve"> locally or deployed through</w:t>
       </w:r>
@@ -1061,8 +1066,51 @@
           <w:b/>
           <w:bCs/>
         </w:rPr>
-        <w:t>… (ADD HERE)</w:t>
-      </w:r>
+        <w:t xml:space="preserve"> </w:t>
+      </w:r>
+      <w:r>
+        <w:t xml:space="preserve">utilising PythonAnywhere. </w:t>
+      </w:r>
+      <w:r>
+        <w:t xml:space="preserve">It’s a cloud-based hosting platform that provides strong compatibility with Django and our SQLite database. </w:t>
+      </w:r>
+      <w:r>
+        <w:t>The server on PythonAnywhere was use</w:t>
+      </w:r>
+      <w:r>
+        <w:t xml:space="preserve">d to clone the repository on </w:t>
+      </w:r>
+      <w:r>
+        <w:t>GitHub</w:t>
+      </w:r>
+      <w:r>
+        <w:t xml:space="preserve"> which allows for easy updates by simply pulling the latest version from the active development branch.</w:t>
+      </w:r>
+      <w:r>
+        <w:t xml:space="preserve"> A virtual environment </w:t>
+      </w:r>
+      <w:r>
+        <w:t xml:space="preserve">was used to handle all dependencies required for the system and a requirements.txt file was created in order to install them onto the server. </w:t>
+      </w:r>
+      <w:r>
+        <w:t xml:space="preserve">Furthermore, in settings.py in the project DEBUG was set to false on the server side to prevent any security issues such as </w:t>
+      </w:r>
+      <w:r>
+        <w:t>potential attacker leaning about vulnerabilities thro</w:t>
+      </w:r>
+      <w:r>
+        <w:t xml:space="preserve">ugh the debugging information displayed. In addition, ALLOWED_HOSTS was configured to include the domain name for the cloud-based server used to deploy the system and ensuring secure request handling. Once configured the system was operational and deployed at the domain name: </w:t>
+      </w:r>
+      <w:hyperlink r:id="rId5" w:history="1">
+        <w:r>
+          <w:rPr>
+            <w:rStyle w:val="Hyperlink"/>
+            <w:rFonts w:cstheme="minorHAnsi"/>
+            <w:color w:val="1155CC"/>
+          </w:rPr>
+          <w:t>bigleh.eu.pythonanywhere.com</w:t>
+        </w:r>
+      </w:hyperlink>
     </w:p>
     <w:p>
       <w:pPr>
@@ -1083,6 +1131,7 @@
       <w:r>
         <w:rPr>
           <w:rFonts w:ascii="Times New Roman" w:eastAsia="Times New Roman" w:hAnsi="Times New Roman" w:cs="Times New Roman"/>
+          <w:noProof/>
           <w:sz w:val="24"/>
           <w:szCs w:val="24"/>
           <w:lang w:eastAsia="en-GB"/>
@@ -1103,7 +1152,7 @@
                     <pic:cNvPicPr/>
                   </pic:nvPicPr>
                   <pic:blipFill>
-                    <a:blip r:embed="rId5"/>
+                    <a:blip r:embed="rId6"/>
                     <a:stretch>
                       <a:fillRect/>
                     </a:stretch>
@@ -1169,7 +1218,11 @@
         <w:t>Visitors access the system by registering an account and logging in. Curators have accounts created for them by the developers.</w:t>
       </w:r>
       <w:r>
-        <w:t xml:space="preserve"> Visitors browse the exhibits and take quizzes whereas curators have admin permissions which allow them to create and manage exhibits</w:t>
+        <w:t xml:space="preserve"> Visitors browse the exhibits and </w:t>
+      </w:r>
+      <w:r>
+        <w:lastRenderedPageBreak/>
+        <w:t>take quizzes whereas curators have admin permissions which allow them to create and manage exhibits</w:t>
       </w:r>
       <w:r>
         <w:t>.</w:t>
@@ -1280,7 +1333,6 @@
         <w:pStyle w:val="Heading1"/>
       </w:pPr>
       <w:r>
-        <w:lastRenderedPageBreak/>
         <w:t xml:space="preserve">4) </w:t>
       </w:r>
       <w:r>
@@ -1685,7 +1737,6 @@
         <w:rPr>
           <w:u w:val="single"/>
         </w:rPr>
-        <w:lastRenderedPageBreak/>
         <w:t>UML</w:t>
       </w:r>
       <w:r>
@@ -1716,7 +1767,7 @@
                     <pic:cNvPicPr/>
                   </pic:nvPicPr>
                   <pic:blipFill>
-                    <a:blip r:embed="rId6">
+                    <a:blip r:embed="rId7">
                       <a:extLst>
                         <a:ext uri="{28A0092B-C50C-407E-A947-70E740481C1C}">
                           <a14:useLocalDpi xmlns:a14="http://schemas.microsoft.com/office/drawing/2010/main" val="0"/>
@@ -1913,6 +1964,7 @@
         <w:pStyle w:val="Heading2"/>
       </w:pPr>
       <w:r>
+        <w:lastRenderedPageBreak/>
         <w:t>4.</w:t>
       </w:r>
       <w:r>
@@ -2007,7 +2059,6 @@
     </w:p>
     <w:p>
       <w:r>
-        <w:lastRenderedPageBreak/>
         <w:t xml:space="preserve">The data for the example of the AI-failure system was manually </w:t>
       </w:r>
       <w:r>
@@ -2264,6 +2315,7 @@
     </w:p>
     <w:p>
       <w:r>
+        <w:lastRenderedPageBreak/>
         <w:t xml:space="preserve">In addition, other APIs such as System Description, Failure Description, Lessons Learned and Contributing Factors were tested similarly. </w:t>
       </w:r>
       <w:r>
@@ -2301,7 +2353,7 @@
                     </pic:cNvPicPr>
                   </pic:nvPicPr>
                   <pic:blipFill>
-                    <a:blip r:embed="rId7">
+                    <a:blip r:embed="rId8">
                       <a:extLst>
                         <a:ext uri="{28A0092B-C50C-407E-A947-70E740481C1C}">
                           <a14:useLocalDpi xmlns:a14="http://schemas.microsoft.com/office/drawing/2010/main" val="0"/>
@@ -2335,7 +2387,6 @@
     </w:p>
     <w:p>
       <w:r>
-        <w:lastRenderedPageBreak/>
         <w:t>Authentication Test</w:t>
       </w:r>
       <w:r>
@@ -2647,6 +2698,7 @@
           <w:szCs w:val="24"/>
           <w:lang w:val="en-US"/>
         </w:rPr>
+        <w:lastRenderedPageBreak/>
         <w:t>Software Developer</w:t>
       </w:r>
       <w:r>
@@ -3017,7 +3069,6 @@
           </w:tcPr>
           <w:p>
             <w:r>
-              <w:lastRenderedPageBreak/>
               <w:t>Project planning &amp; scope</w:t>
             </w:r>
           </w:p>
@@ -5650,6 +5701,18 @@
       <w:spacing w:val="15"/>
     </w:rPr>
   </w:style>
+  <w:style w:type="character" w:styleId="Hyperlink">
+    <w:name w:val="Hyperlink"/>
+    <w:basedOn w:val="DefaultParagraphFont"/>
+    <w:uiPriority w:val="99"/>
+    <w:semiHidden/>
+    <w:unhideWhenUsed/>
+    <w:rsid w:val="00A77EC2"/>
+    <w:rPr>
+      <w:color w:val="0000FF"/>
+      <w:u w:val="single"/>
+    </w:rPr>
+  </w:style>
 </w:styles>
 </file>
 

</xml_diff>